<commit_message>
updated ficha de proyecto de investigación
</commit_message>
<xml_diff>
--- a/Documents/ProyectoDeteccionDefallasParaTorresDesSensores.docx
+++ b/Documents/ProyectoDeteccionDefallasParaTorresDesSensores.docx
@@ -13,6 +13,7 @@
           <w:b/>
           <w:bCs/>
           <w:sz w:val="28"/>
+          <w:lang w:val="es-US"/>
         </w:rPr>
       </w:pPr>
       <w:r>
@@ -21,6 +22,7 @@
           <w:b/>
           <w:bCs/>
           <w:sz w:val="28"/>
+          <w:lang w:val="es-US"/>
         </w:rPr>
         <w:t>FICHA DE ACTIVIDADES DE INVESTIGACIÓN</w:t>
       </w:r>
@@ -30,6 +32,7 @@
           <w:b/>
           <w:bCs/>
           <w:sz w:val="28"/>
+          <w:lang w:val="es-US"/>
         </w:rPr>
         <w:t xml:space="preserve"> </w:t>
       </w:r>
@@ -39,6 +42,7 @@
           <w:b/>
           <w:bCs/>
           <w:sz w:val="28"/>
+          <w:lang w:val="es-US"/>
         </w:rPr>
         <w:t>– Ingeniería</w:t>
       </w:r>
@@ -54,6 +58,7 @@
           <w:b/>
           <w:bCs/>
           <w:sz w:val="28"/>
+          <w:lang w:val="es-US"/>
         </w:rPr>
       </w:pPr>
     </w:p>
@@ -68,6 +73,7 @@
           <w:b/>
           <w:bCs/>
           <w:sz w:val="28"/>
+          <w:lang w:val="es-US"/>
         </w:rPr>
       </w:pPr>
     </w:p>
@@ -143,61 +149,93 @@
           <w:szCs w:val="24"/>
           <w:lang w:val="en-US"/>
         </w:rPr>
-        <w:t>fallas</w:t>
-      </w:r>
-      <w:proofErr w:type="spellEnd"/>
+        <w:t>falla</w:t>
+      </w:r>
       <w:r>
         <w:rPr>
           <w:sz w:val="32"/>
           <w:szCs w:val="24"/>
           <w:lang w:val="en-US"/>
         </w:rPr>
-        <w:t xml:space="preserve"> de </w:t>
-      </w:r>
-      <w:proofErr w:type="spellStart"/>
+        <w:t>s</w:t>
+      </w:r>
+      <w:proofErr w:type="spellEnd"/>
       <w:r>
         <w:rPr>
           <w:sz w:val="32"/>
           <w:szCs w:val="24"/>
           <w:lang w:val="en-US"/>
         </w:rPr>
-        <w:t>los</w:t>
-      </w:r>
-      <w:proofErr w:type="spellEnd"/>
+        <w:t xml:space="preserve"> de </w:t>
+      </w:r>
+      <w:proofErr w:type="spellStart"/>
       <w:r>
         <w:rPr>
           <w:sz w:val="32"/>
           <w:szCs w:val="24"/>
           <w:lang w:val="en-US"/>
         </w:rPr>
-        <w:t xml:space="preserve"> sensors de </w:t>
-      </w:r>
-      <w:proofErr w:type="spellStart"/>
+        <w:t>los</w:t>
+      </w:r>
+      <w:proofErr w:type="spellEnd"/>
       <w:r>
         <w:rPr>
           <w:sz w:val="32"/>
           <w:szCs w:val="24"/>
           <w:lang w:val="en-US"/>
         </w:rPr>
-        <w:t>torres</w:t>
-      </w:r>
-      <w:proofErr w:type="spellEnd"/>
+        <w:t xml:space="preserve"> sensors de </w:t>
+      </w:r>
+      <w:proofErr w:type="spellStart"/>
       <w:r>
         <w:rPr>
           <w:sz w:val="32"/>
           <w:szCs w:val="24"/>
           <w:lang w:val="en-US"/>
         </w:rPr>
-        <w:t xml:space="preserve"> </w:t>
-      </w:r>
-      <w:proofErr w:type="spellStart"/>
+        <w:t>torres</w:t>
+      </w:r>
+      <w:proofErr w:type="spellEnd"/>
       <w:r>
         <w:rPr>
           <w:sz w:val="32"/>
           <w:szCs w:val="24"/>
           <w:lang w:val="en-US"/>
         </w:rPr>
-        <w:t>meteorologicas</w:t>
+        <w:t xml:space="preserve"> </w:t>
+      </w:r>
+      <w:proofErr w:type="spellStart"/>
+      <w:r>
+        <w:rPr>
+          <w:sz w:val="32"/>
+          <w:szCs w:val="24"/>
+          <w:lang w:val="en-US"/>
+        </w:rPr>
+        <w:t>mete</w:t>
+      </w:r>
+      <w:r>
+        <w:rPr>
+          <w:sz w:val="32"/>
+          <w:szCs w:val="24"/>
+          <w:lang w:val="en-US"/>
+        </w:rPr>
+        <w:t>o</w:t>
+      </w:r>
+      <w:r>
+        <w:rPr>
+          <w:sz w:val="32"/>
+          <w:szCs w:val="24"/>
+          <w:lang w:val="en-US"/>
+        </w:rPr>
+        <w:t>ro</w:t>
+      </w:r>
+      <w:r>
+        <w:rPr>
+          <w:sz w:val="32"/>
+          <w:szCs w:val="24"/>
+          <w:lang w:val="en-US"/>
+        </w:rPr>
+        <w:t>logicas</w:t>
       </w:r>
       <w:proofErr w:type="spellEnd"/>
     </w:p>
@@ -282,126 +320,145 @@
           <w:lang w:val="es-AR"/>
         </w:rPr>
       </w:pPr>
-      <w:bookmarkStart w:id="0" w:name="_GoBack"/>
       <w:r>
         <w:rPr>
           <w:color w:val="222222"/>
           <w:lang w:val="es-AR"/>
         </w:rPr>
-        <w:t>El estudio de las redes en ciencias políticas y sociales ha crecido rápidamente en los últimos años. Una perspectiva formal de análisis de redes se puede emplear para entender a las organizaciones políticas, económicas y sociales y a los individuos.</w:t>
-      </w:r>
-    </w:p>
-    <w:p>
-      <w:pPr>
+        <w:t>La energia eolica es la tecnologia renovable que crece mas rapido en el mundo. Los sistemas de aerogeneradores y de torres meteoreologicas son casi siempre de dificil aceso y pues</w:t>
+      </w:r>
+      <w:r>
         <w:rPr>
           <w:color w:val="222222"/>
           <w:lang w:val="es-AR"/>
         </w:rPr>
-      </w:pPr>
+        <w:t xml:space="preserve">tas en areas remotas. Por esa razon </w:t>
+      </w:r>
       <w:r>
         <w:rPr>
           <w:color w:val="222222"/>
           <w:lang w:val="es-AR"/>
         </w:rPr>
-        <w:t xml:space="preserve">Este proyecto tiene como objetivo analizar redes de pactos nacionales y multilaterales utilizando </w:t>
-      </w:r>
-      <w:bookmarkEnd w:id="0"/>
+        <w:t>el costo de mantenimiento y manutención es muy elevado. Este proyecto tiene como objectivo el desarrollo de un sistema de monitoreo y detección de fallas en los sensores de los aerogener</w:t>
+      </w:r>
       <w:r>
         <w:rPr>
           <w:color w:val="222222"/>
           <w:lang w:val="es-AR"/>
         </w:rPr>
-        <w:t xml:space="preserve">varias técnicas de </w:t>
-      </w:r>
-      <w:r>
+        <w:t>adores y torres meteorologicas a travez la analisis de los datos SCADA, sistema de control y aquisición de los datos de la torres.</w:t>
+      </w:r>
+    </w:p>
+    <w:p>
+      <w:pPr>
+        <w:jc w:val="both"/>
         <w:rPr>
           <w:color w:val="222222"/>
           <w:lang w:val="es-AR"/>
         </w:rPr>
-        <w:t>análisis de red</w:t>
-      </w:r>
+      </w:pPr>
       <w:r>
         <w:rPr>
           <w:color w:val="222222"/>
           <w:lang w:val="es-AR"/>
         </w:rPr>
-        <w:t>. Planeamos implementar métricas básicas de red (cercanía, densidad de red, centralidad local, centralidad global, intermediación, etc.) y herramientas de análisis de clúster para estudiar y examinar la evolución temporal de tales redes. Parte de la investigación se dedicará al estudio de nuevas medidas y propiedades para gráficos de series de tiempo.</w:t>
+        <w:t>En un primera fase, el proyecto intenta de estudiar los datos procedentes de la torres y clasificar</w:t>
       </w:r>
       <w:r>
         <w:rPr>
           <w:color w:val="222222"/>
           <w:lang w:val="es-AR"/>
         </w:rPr>
-        <w:t xml:space="preserve"> En una primera fase, se calculará</w:t>
+        <w:t xml:space="preserve"> analiticamente</w:t>
       </w:r>
       <w:r>
         <w:rPr>
           <w:color w:val="222222"/>
           <w:lang w:val="es-AR"/>
         </w:rPr>
-        <w:t xml:space="preserve"> la medida introducida en “</w:t>
-      </w:r>
-      <w:r>
-        <w:rPr>
-          <w:i/>
-          <w:iCs/>
+        <w:t xml:space="preserve"> los varios tipos distintos de fal</w:t>
+      </w:r>
+      <w:r>
+        <w:rPr>
           <w:color w:val="222222"/>
           <w:lang w:val="es-AR"/>
         </w:rPr>
-        <w:t>Nodal defence: the changing structure of U.S. alliance systems in Europe and East Asia</w:t>
+        <w:t>las: fallas distintas producen datos distintos.  Después haber identificados y clasificados las</w:t>
       </w:r>
       <w:r>
         <w:rPr>
           <w:color w:val="222222"/>
           <w:lang w:val="es-AR"/>
         </w:rPr>
-        <w:t xml:space="preserve">”  para </w:t>
+        <w:t xml:space="preserve"> fallas, se intenta de desarrolar algoritmos analiticos </w:t>
       </w:r>
       <w:r>
         <w:rPr>
           <w:color w:val="222222"/>
           <w:lang w:val="es-AR"/>
         </w:rPr>
-        <w:t>determinar tres tipos de redes de pacto multilaterales. E</w:t>
-      </w:r>
-      <w:r>
+        <w:t>a traves la analisis de los datas SCADA para la detección automatica.</w:t>
+      </w:r>
+    </w:p>
+    <w:p>
+      <w:pPr>
+        <w:jc w:val="both"/>
         <w:rPr>
           <w:color w:val="222222"/>
           <w:lang w:val="es-AR"/>
         </w:rPr>
-        <w:t>l  proyecto pone el objectivo</w:t>
-      </w:r>
+      </w:pPr>
       <w:r>
         <w:rPr>
           <w:color w:val="222222"/>
           <w:lang w:val="es-AR"/>
         </w:rPr>
-        <w:t xml:space="preserve"> de utilisar otros tipos de medidas y compararlas con la betweenness centrality del paper.</w:t>
-      </w:r>
-    </w:p>
-    <w:p>
-      <w:pPr>
-        <w:jc w:val="both"/>
-        <w:rPr>
-          <w:color w:val="222222"/>
-          <w:highlight w:val="white"/>
-          <w:lang w:val="es-AR"/>
-        </w:rPr>
-      </w:pPr>
+        <w:t xml:space="preserve">En una segunda fase, </w:t>
+      </w:r>
       <w:r>
         <w:rPr>
           <w:color w:val="222222"/>
           <w:lang w:val="es-AR"/>
         </w:rPr>
-        <w:t>Se desarrollan</w:t>
+        <w:t xml:space="preserve">una vez obtenido un metodo analitico para individuar las fallas, </w:t>
       </w:r>
       <w:r>
         <w:rPr>
           <w:color w:val="222222"/>
           <w:lang w:val="es-AR"/>
         </w:rPr>
-        <w:t xml:space="preserve"> herramientas que permitan representar series de tiempo de red y calcular las medidas de red relevantes para revelar las propiedades. Este método permite visualizar los complicados enredos e interacciones entre los diferentes elementos de las políticas de seguridad de las principales potencias militares occidentales en la región de Asia y el Pacífico.</w:t>
-      </w:r>
+        <w:t>se</w:t>
+      </w:r>
+      <w:r>
+        <w:rPr>
+          <w:color w:val="222222"/>
+          <w:lang w:val="es-AR"/>
+        </w:rPr>
+        <w:t xml:space="preserve"> aplicaran los </w:t>
+      </w:r>
+      <w:r>
+        <w:rPr>
+          <w:color w:val="222222"/>
+          <w:lang w:val="es-AR"/>
+        </w:rPr>
+        <w:t xml:space="preserve">algoritmos de machine learning </w:t>
+      </w:r>
+      <w:r>
+        <w:rPr>
+          <w:color w:val="222222"/>
+          <w:lang w:val="es-AR"/>
+        </w:rPr>
+        <w:t xml:space="preserve">mas comunes para </w:t>
+      </w:r>
+      <w:r>
+        <w:rPr>
+          <w:color w:val="222222"/>
+          <w:lang w:val="es-AR"/>
+        </w:rPr>
+        <w:t>individuar patrones de datos que puedan predicir fallas antes que se cumplan.</w:t>
+      </w:r>
+      <w:bookmarkStart w:id="0" w:name="_GoBack"/>
+      <w:bookmarkEnd w:id="0"/>
     </w:p>
     <w:p>
       <w:pPr>
@@ -494,6 +551,7 @@
           <w:color w:val="000000"/>
           <w:szCs w:val="20"/>
           <w:shd w:val="clear" w:color="auto" w:fill="FFFFFF"/>
+          <w:lang w:val="es-US"/>
         </w:rPr>
       </w:pPr>
       <w:r>
@@ -502,28 +560,9 @@
           <w:color w:val="000000"/>
           <w:szCs w:val="20"/>
           <w:shd w:val="clear" w:color="auto" w:fill="FFFFFF"/>
-        </w:rPr>
-        <w:t xml:space="preserve">Visco </w:t>
-      </w:r>
-      <w:proofErr w:type="spellStart"/>
-      <w:r>
-        <w:rPr>
-          <w:rFonts w:ascii="Arial" w:hAnsi="Arial" w:cs="Arial"/>
-          <w:color w:val="000000"/>
-          <w:szCs w:val="20"/>
-          <w:shd w:val="clear" w:color="auto" w:fill="FFFFFF"/>
-        </w:rPr>
-        <w:t>Comandini</w:t>
-      </w:r>
-      <w:proofErr w:type="spellEnd"/>
-      <w:r>
-        <w:rPr>
-          <w:rFonts w:ascii="Arial" w:hAnsi="Arial" w:cs="Arial"/>
-          <w:color w:val="000000"/>
-          <w:szCs w:val="20"/>
-          <w:shd w:val="clear" w:color="auto" w:fill="FFFFFF"/>
-        </w:rPr>
-        <w:t>, Filippo</w:t>
+          <w:lang w:val="es-US"/>
+        </w:rPr>
+        <w:t>Visco Comandini, Filippo</w:t>
       </w:r>
     </w:p>
     <w:p>
@@ -536,6 +575,7 @@
           <w:b/>
           <w:bCs/>
           <w:sz w:val="28"/>
+          <w:lang w:val="es-US"/>
         </w:rPr>
       </w:pPr>
     </w:p>
@@ -581,9 +621,32 @@
       <w:r>
         <w:rPr>
           <w:rFonts w:ascii="Arial" w:hAnsi="Arial" w:cs="Arial"/>
-        </w:rPr>
-        <w:t>Investigación aplicada</w:t>
-      </w:r>
+          <w:lang w:val="es-US"/>
+        </w:rPr>
+        <w:t>In</w:t>
+      </w:r>
+      <w:proofErr w:type="spellStart"/>
+      <w:r>
+        <w:rPr>
+          <w:rFonts w:ascii="Arial" w:hAnsi="Arial" w:cs="Arial"/>
+        </w:rPr>
+        <w:t>vestigación</w:t>
+      </w:r>
+      <w:proofErr w:type="spellEnd"/>
+      <w:r>
+        <w:rPr>
+          <w:rFonts w:ascii="Arial" w:hAnsi="Arial" w:cs="Arial"/>
+        </w:rPr>
+        <w:t xml:space="preserve"> </w:t>
+      </w:r>
+      <w:proofErr w:type="spellStart"/>
+      <w:r>
+        <w:rPr>
+          <w:rFonts w:ascii="Arial" w:hAnsi="Arial" w:cs="Arial"/>
+        </w:rPr>
+        <w:t>aplicada</w:t>
+      </w:r>
+      <w:proofErr w:type="spellEnd"/>
       <w:r>
         <w:rPr>
           <w:rFonts w:ascii="Arial" w:hAnsi="Arial" w:cs="Arial"/>
@@ -701,6 +764,7 @@
         <w:adjustRightInd w:val="0"/>
         <w:rPr>
           <w:rFonts w:ascii="Arial" w:hAnsi="Arial" w:cs="Arial"/>
+          <w:lang w:val="es-US"/>
         </w:rPr>
       </w:pPr>
     </w:p>
@@ -728,14 +792,34 @@
                 <w:rFonts w:ascii="Arial" w:hAnsi="Arial" w:cs="Arial"/>
               </w:rPr>
             </w:pPr>
-            <w:r>
-              <w:rPr>
-                <w:rFonts w:ascii="Arial" w:hAnsi="Arial" w:cs="Arial"/>
-                <w:b/>
-                <w:bCs/>
-              </w:rPr>
-              <w:t>Denominación de la carrera</w:t>
-            </w:r>
+            <w:proofErr w:type="spellStart"/>
+            <w:r>
+              <w:rPr>
+                <w:rFonts w:ascii="Arial" w:hAnsi="Arial" w:cs="Arial"/>
+                <w:b/>
+                <w:bCs/>
+              </w:rPr>
+              <w:t>Denominación</w:t>
+            </w:r>
+            <w:proofErr w:type="spellEnd"/>
+            <w:r>
+              <w:rPr>
+                <w:rFonts w:ascii="Arial" w:hAnsi="Arial" w:cs="Arial"/>
+                <w:b/>
+                <w:bCs/>
+              </w:rPr>
+              <w:t xml:space="preserve"> de la </w:t>
+            </w:r>
+            <w:proofErr w:type="spellStart"/>
+            <w:r>
+              <w:rPr>
+                <w:rFonts w:ascii="Arial" w:hAnsi="Arial" w:cs="Arial"/>
+                <w:b/>
+                <w:bCs/>
+              </w:rPr>
+              <w:t>carrera</w:t>
+            </w:r>
+            <w:proofErr w:type="spellEnd"/>
           </w:p>
         </w:tc>
         <w:tc>
@@ -751,23 +835,17 @@
                 <w:rFonts w:ascii="Arial" w:hAnsi="Arial" w:cs="Arial"/>
                 <w:b/>
                 <w:bCs/>
-              </w:rPr>
-            </w:pPr>
-            <w:r>
-              <w:rPr>
-                <w:rFonts w:ascii="Arial" w:hAnsi="Arial" w:cs="Arial"/>
-                <w:b/>
-                <w:bCs/>
-              </w:rPr>
-              <w:t>Tipo de carrera</w:t>
-            </w:r>
-            <w:r>
-              <w:rPr>
-                <w:rFonts w:ascii="Arial" w:hAnsi="Arial" w:cs="Arial"/>
-                <w:b/>
-                <w:bCs/>
-              </w:rPr>
-              <w:t xml:space="preserve"> (grado/posgrado)</w:t>
+                <w:lang w:val="es-US"/>
+              </w:rPr>
+            </w:pPr>
+            <w:r>
+              <w:rPr>
+                <w:rFonts w:ascii="Arial" w:hAnsi="Arial" w:cs="Arial"/>
+                <w:b/>
+                <w:bCs/>
+                <w:lang w:val="es-US"/>
+              </w:rPr>
+              <w:t>Tipo de carrera (grado/posgrado)</w:t>
             </w:r>
           </w:p>
         </w:tc>
@@ -786,12 +864,28 @@
                 <w:rFonts w:ascii="Arial" w:hAnsi="Arial" w:cs="Arial"/>
               </w:rPr>
             </w:pPr>
-            <w:r>
-              <w:rPr>
-                <w:rFonts w:ascii="Arial" w:hAnsi="Arial" w:cs="Arial"/>
-              </w:rPr>
-              <w:t>Ingeniería Informática</w:t>
-            </w:r>
+            <w:proofErr w:type="spellStart"/>
+            <w:r>
+              <w:rPr>
+                <w:rFonts w:ascii="Arial" w:hAnsi="Arial" w:cs="Arial"/>
+              </w:rPr>
+              <w:t>Ingeniería</w:t>
+            </w:r>
+            <w:proofErr w:type="spellEnd"/>
+            <w:r>
+              <w:rPr>
+                <w:rFonts w:ascii="Arial" w:hAnsi="Arial" w:cs="Arial"/>
+              </w:rPr>
+              <w:t xml:space="preserve"> </w:t>
+            </w:r>
+            <w:proofErr w:type="spellStart"/>
+            <w:r>
+              <w:rPr>
+                <w:rFonts w:ascii="Arial" w:hAnsi="Arial" w:cs="Arial"/>
+              </w:rPr>
+              <w:t>Informática</w:t>
+            </w:r>
+            <w:proofErr w:type="spellEnd"/>
           </w:p>
         </w:tc>
         <w:tc>
@@ -923,21 +1017,65 @@
       <w:r>
         <w:rPr>
           <w:rFonts w:ascii="Arial" w:hAnsi="Arial" w:cs="Arial"/>
-        </w:rPr>
-        <w:lastRenderedPageBreak/>
+          <w:lang w:val="es-US"/>
+        </w:rPr>
         <w:t>6.1. Investigadores que participan en el proyecto de investigación y pertenecen a las carreras que se</w:t>
       </w:r>
       <w:r>
         <w:rPr>
           <w:rFonts w:ascii="Arial" w:hAnsi="Arial" w:cs="Arial"/>
+          <w:lang w:val="es-US"/>
         </w:rPr>
         <w:t xml:space="preserve"> </w:t>
       </w:r>
       <w:r>
         <w:rPr>
           <w:rFonts w:ascii="Arial" w:hAnsi="Arial" w:cs="Arial"/>
-        </w:rPr>
-        <w:t>presentan a acreditación. Completar el siguiente cuadro:</w:t>
+          <w:lang w:val="es-US"/>
+        </w:rPr>
+        <w:t xml:space="preserve">presentan a acreditación. </w:t>
+      </w:r>
+      <w:proofErr w:type="spellStart"/>
+      <w:r>
+        <w:rPr>
+          <w:rFonts w:ascii="Arial" w:hAnsi="Arial" w:cs="Arial"/>
+        </w:rPr>
+        <w:t>Completar</w:t>
+      </w:r>
+      <w:proofErr w:type="spellEnd"/>
+      <w:r>
+        <w:rPr>
+          <w:rFonts w:ascii="Arial" w:hAnsi="Arial" w:cs="Arial"/>
+        </w:rPr>
+        <w:t xml:space="preserve"> el </w:t>
+      </w:r>
+      <w:proofErr w:type="spellStart"/>
+      <w:r>
+        <w:rPr>
+          <w:rFonts w:ascii="Arial" w:hAnsi="Arial" w:cs="Arial"/>
+        </w:rPr>
+        <w:t>siguiente</w:t>
+      </w:r>
+      <w:proofErr w:type="spellEnd"/>
+      <w:r>
+        <w:rPr>
+          <w:rFonts w:ascii="Arial" w:hAnsi="Arial" w:cs="Arial"/>
+        </w:rPr>
+        <w:t xml:space="preserve"> </w:t>
+      </w:r>
+      <w:proofErr w:type="spellStart"/>
+      <w:r>
+        <w:rPr>
+          <w:rFonts w:ascii="Arial" w:hAnsi="Arial" w:cs="Arial"/>
+        </w:rPr>
+        <w:t>cuadro</w:t>
+      </w:r>
+      <w:proofErr w:type="spellEnd"/>
+      <w:r>
+        <w:rPr>
+          <w:rFonts w:ascii="Arial" w:hAnsi="Arial" w:cs="Arial"/>
+        </w:rPr>
+        <w:t>:</w:t>
       </w:r>
     </w:p>
     <w:p>
@@ -997,23 +1135,17 @@
                 <w:rFonts w:ascii="Arial" w:hAnsi="Arial" w:cs="Arial"/>
                 <w:b/>
                 <w:bCs/>
-              </w:rPr>
-            </w:pPr>
-            <w:r>
-              <w:rPr>
-                <w:rFonts w:ascii="Arial" w:hAnsi="Arial" w:cs="Arial"/>
-                <w:b/>
-                <w:bCs/>
-              </w:rPr>
-              <w:t>C</w:t>
-            </w:r>
-            <w:r>
-              <w:rPr>
-                <w:rFonts w:ascii="Arial" w:hAnsi="Arial" w:cs="Arial"/>
-                <w:b/>
-                <w:bCs/>
-              </w:rPr>
-              <w:t>arrera en las que dictan clases</w:t>
+                <w:lang w:val="es-US"/>
+              </w:rPr>
+            </w:pPr>
+            <w:r>
+              <w:rPr>
+                <w:rFonts w:ascii="Arial" w:hAnsi="Arial" w:cs="Arial"/>
+                <w:b/>
+                <w:bCs/>
+                <w:lang w:val="es-US"/>
+              </w:rPr>
+              <w:t>Carrera en las que dictan clases</w:t>
             </w:r>
           </w:p>
         </w:tc>
@@ -1036,6 +1168,7 @@
               <w:rPr>
                 <w:rFonts w:ascii="Arial" w:hAnsi="Arial" w:cs="Arial"/>
               </w:rPr>
+              <w:lastRenderedPageBreak/>
               <w:t>Franco Piergallini</w:t>
             </w:r>
           </w:p>
@@ -1051,17 +1184,20 @@
               <w:adjustRightInd w:val="0"/>
               <w:rPr>
                 <w:rFonts w:ascii="Arial" w:hAnsi="Arial" w:cs="Arial"/>
-              </w:rPr>
-            </w:pPr>
-            <w:r>
-              <w:rPr>
-                <w:rFonts w:ascii="Arial" w:hAnsi="Arial" w:cs="Arial"/>
+                <w:lang w:val="es-US"/>
+              </w:rPr>
+            </w:pPr>
+            <w:r>
+              <w:rPr>
+                <w:rFonts w:ascii="Arial" w:hAnsi="Arial" w:cs="Arial"/>
+                <w:lang w:val="es-US"/>
               </w:rPr>
               <w:t>Ingeniería Informática</w:t>
             </w:r>
             <w:r>
               <w:rPr>
                 <w:rFonts w:ascii="Arial" w:hAnsi="Arial" w:cs="Arial"/>
+                <w:lang w:val="es-US"/>
               </w:rPr>
               <w:t>, Laboratorio de programación</w:t>
             </w:r>
@@ -1174,8 +1310,23 @@
       <w:r>
         <w:rPr>
           <w:rFonts w:ascii="Arial" w:hAnsi="Arial" w:cs="Arial"/>
-        </w:rPr>
-        <w:t>6.2. Investigadores que no participan en las carreras que se presentan a acreditación. Completar el</w:t>
+          <w:lang w:val="es-US"/>
+        </w:rPr>
+        <w:t xml:space="preserve">6.2. Investigadores que no participan en las carreras que se presentan a acreditación. </w:t>
+      </w:r>
+      <w:proofErr w:type="spellStart"/>
+      <w:r>
+        <w:rPr>
+          <w:rFonts w:ascii="Arial" w:hAnsi="Arial" w:cs="Arial"/>
+        </w:rPr>
+        <w:t>Completar</w:t>
+      </w:r>
+      <w:proofErr w:type="spellEnd"/>
+      <w:r>
+        <w:rPr>
+          <w:rFonts w:ascii="Arial" w:hAnsi="Arial" w:cs="Arial"/>
+        </w:rPr>
+        <w:t xml:space="preserve"> el</w:t>
       </w:r>
       <w:r>
         <w:rPr>
@@ -1183,11 +1334,33 @@
         </w:rPr>
         <w:t xml:space="preserve"> </w:t>
       </w:r>
-      <w:r>
-        <w:rPr>
-          <w:rFonts w:ascii="Arial" w:hAnsi="Arial" w:cs="Arial"/>
-        </w:rPr>
-        <w:t>siguiente cuadro:</w:t>
+      <w:proofErr w:type="spellStart"/>
+      <w:r>
+        <w:rPr>
+          <w:rFonts w:ascii="Arial" w:hAnsi="Arial" w:cs="Arial"/>
+        </w:rPr>
+        <w:t>siguiente</w:t>
+      </w:r>
+      <w:proofErr w:type="spellEnd"/>
+      <w:r>
+        <w:rPr>
+          <w:rFonts w:ascii="Arial" w:hAnsi="Arial" w:cs="Arial"/>
+        </w:rPr>
+        <w:t xml:space="preserve"> </w:t>
+      </w:r>
+      <w:proofErr w:type="spellStart"/>
+      <w:r>
+        <w:rPr>
+          <w:rFonts w:ascii="Arial" w:hAnsi="Arial" w:cs="Arial"/>
+        </w:rPr>
+        <w:t>cuadro</w:t>
+      </w:r>
+      <w:proofErr w:type="spellEnd"/>
+      <w:r>
+        <w:rPr>
+          <w:rFonts w:ascii="Arial" w:hAnsi="Arial" w:cs="Arial"/>
+        </w:rPr>
+        <w:t>:</w:t>
       </w:r>
     </w:p>
     <w:p>
@@ -1561,17 +1734,20 @@
         <w:adjustRightInd w:val="0"/>
         <w:rPr>
           <w:rFonts w:ascii="Arial" w:hAnsi="Arial" w:cs="Arial"/>
-        </w:rPr>
-      </w:pPr>
-      <w:r>
-        <w:rPr>
-          <w:rFonts w:ascii="Arial" w:hAnsi="Arial" w:cs="Arial"/>
+          <w:lang w:val="es-US"/>
+        </w:rPr>
+      </w:pPr>
+      <w:r>
+        <w:rPr>
+          <w:rFonts w:ascii="Arial" w:hAnsi="Arial" w:cs="Arial"/>
+          <w:lang w:val="es-US"/>
         </w:rPr>
         <w:t>6.4. Alumnos de las carreras de grado que se presentan a acreditació</w:t>
       </w:r>
       <w:r>
         <w:rPr>
           <w:rFonts w:ascii="Arial" w:hAnsi="Arial" w:cs="Arial"/>
+          <w:lang w:val="es-US"/>
         </w:rPr>
         <w:t>n que participan en el proyecto:</w:t>
       </w:r>
@@ -1583,6 +1759,7 @@
         <w:adjustRightInd w:val="0"/>
         <w:rPr>
           <w:rFonts w:ascii="Arial" w:hAnsi="Arial" w:cs="Arial"/>
+          <w:lang w:val="es-US"/>
         </w:rPr>
       </w:pPr>
     </w:p>
@@ -1595,6 +1772,7 @@
           <w:rFonts w:ascii="Arial" w:hAnsi="Arial" w:cs="Arial"/>
           <w:b/>
           <w:bCs/>
+          <w:lang w:val="es-US"/>
         </w:rPr>
       </w:pPr>
     </w:p>
@@ -1624,14 +1802,34 @@
                 <w:bCs/>
               </w:rPr>
             </w:pPr>
-            <w:r>
-              <w:rPr>
-                <w:rFonts w:ascii="Arial" w:hAnsi="Arial" w:cs="Arial"/>
-                <w:b/>
-                <w:bCs/>
-              </w:rPr>
-              <w:t>Denominación de la carrera</w:t>
-            </w:r>
+            <w:proofErr w:type="spellStart"/>
+            <w:r>
+              <w:rPr>
+                <w:rFonts w:ascii="Arial" w:hAnsi="Arial" w:cs="Arial"/>
+                <w:b/>
+                <w:bCs/>
+              </w:rPr>
+              <w:t>Denominación</w:t>
+            </w:r>
+            <w:proofErr w:type="spellEnd"/>
+            <w:r>
+              <w:rPr>
+                <w:rFonts w:ascii="Arial" w:hAnsi="Arial" w:cs="Arial"/>
+                <w:b/>
+                <w:bCs/>
+              </w:rPr>
+              <w:t xml:space="preserve"> de la </w:t>
+            </w:r>
+            <w:proofErr w:type="spellStart"/>
+            <w:r>
+              <w:rPr>
+                <w:rFonts w:ascii="Arial" w:hAnsi="Arial" w:cs="Arial"/>
+                <w:b/>
+                <w:bCs/>
+              </w:rPr>
+              <w:t>carrera</w:t>
+            </w:r>
+            <w:proofErr w:type="spellEnd"/>
           </w:p>
         </w:tc>
         <w:tc>
@@ -1794,6 +1992,7 @@
           <w:rFonts w:ascii="Arial" w:hAnsi="Arial" w:cs="Arial"/>
           <w:b/>
           <w:bCs/>
+          <w:lang w:val="es-US"/>
         </w:rPr>
       </w:pPr>
       <w:r>
@@ -1801,6 +2000,7 @@
           <w:rFonts w:ascii="Arial" w:hAnsi="Arial" w:cs="Arial"/>
           <w:b/>
           <w:bCs/>
+          <w:lang w:val="es-US"/>
         </w:rPr>
         <w:t>7. Agente evaluador y financiador</w:t>
       </w:r>
@@ -1809,12 +2009,14 @@
           <w:rFonts w:ascii="Arial" w:hAnsi="Arial" w:cs="Arial"/>
           <w:b/>
           <w:bCs/>
+          <w:lang w:val="es-US"/>
         </w:rPr>
         <w:t xml:space="preserve"> </w:t>
       </w:r>
       <w:r>
         <w:rPr>
           <w:rFonts w:ascii="Arial" w:hAnsi="Arial" w:cs="Arial"/>
+          <w:lang w:val="es-US"/>
         </w:rPr>
         <w:t>(Indique con una cruz)</w:t>
       </w:r>
@@ -1826,6 +2028,7 @@
         <w:adjustRightInd w:val="0"/>
         <w:rPr>
           <w:rFonts w:ascii="Arial" w:hAnsi="Arial" w:cs="Arial"/>
+          <w:lang w:val="es-US"/>
         </w:rPr>
       </w:pPr>
     </w:p>
@@ -1852,6 +2055,7 @@
               <w:adjustRightInd w:val="0"/>
               <w:rPr>
                 <w:rFonts w:ascii="Arial" w:hAnsi="Arial" w:cs="Arial"/>
+                <w:lang w:val="es-US"/>
               </w:rPr>
             </w:pPr>
           </w:p>
@@ -1871,6 +2075,7 @@
                 <w:bCs/>
               </w:rPr>
             </w:pPr>
+            <w:proofErr w:type="spellStart"/>
             <w:r>
               <w:rPr>
                 <w:rFonts w:ascii="Arial" w:hAnsi="Arial" w:cs="Arial"/>
@@ -1879,6 +2084,7 @@
               </w:rPr>
               <w:t>Agente</w:t>
             </w:r>
+            <w:proofErr w:type="spellEnd"/>
             <w:r>
               <w:rPr>
                 <w:rFonts w:ascii="Arial" w:hAnsi="Arial" w:cs="Arial"/>
@@ -1887,13 +2093,23 @@
               </w:rPr>
               <w:t xml:space="preserve"> </w:t>
             </w:r>
-            <w:r>
-              <w:rPr>
-                <w:rFonts w:ascii="Arial" w:hAnsi="Arial" w:cs="Arial"/>
-                <w:b/>
-                <w:bCs/>
-              </w:rPr>
-              <w:t xml:space="preserve">evaluador </w:t>
+            <w:proofErr w:type="spellStart"/>
+            <w:r>
+              <w:rPr>
+                <w:rFonts w:ascii="Arial" w:hAnsi="Arial" w:cs="Arial"/>
+                <w:b/>
+                <w:bCs/>
+              </w:rPr>
+              <w:t>evaluador</w:t>
+            </w:r>
+            <w:proofErr w:type="spellEnd"/>
+            <w:r>
+              <w:rPr>
+                <w:rFonts w:ascii="Arial" w:hAnsi="Arial" w:cs="Arial"/>
+                <w:b/>
+                <w:bCs/>
+              </w:rPr>
+              <w:t xml:space="preserve"> </w:t>
             </w:r>
           </w:p>
           <w:p>
@@ -2300,36 +2516,25 @@
               <w:adjustRightInd w:val="0"/>
               <w:rPr>
                 <w:rFonts w:ascii="Arial" w:hAnsi="Arial" w:cs="Arial"/>
-              </w:rPr>
-            </w:pPr>
-            <w:r>
-              <w:rPr>
-                <w:rFonts w:ascii="Arial" w:hAnsi="Arial" w:cs="Arial"/>
-              </w:rPr>
-              <w:t xml:space="preserve">Agencia de promoción de </w:t>
-            </w:r>
-            <w:proofErr w:type="spellStart"/>
-            <w:r>
-              <w:rPr>
-                <w:rFonts w:ascii="Arial" w:hAnsi="Arial" w:cs="Arial"/>
-              </w:rPr>
-              <w:t>CyT</w:t>
-            </w:r>
-            <w:proofErr w:type="spellEnd"/>
-            <w:r>
-              <w:rPr>
-                <w:rFonts w:ascii="Arial" w:hAnsi="Arial" w:cs="Arial"/>
-              </w:rPr>
-              <w:t xml:space="preserve"> provincial (especificar)</w:t>
-            </w:r>
-          </w:p>
-          <w:p>
-            <w:pPr>
-              <w:autoSpaceDE w:val="0"/>
-              <w:autoSpaceDN w:val="0"/>
-              <w:adjustRightInd w:val="0"/>
-              <w:rPr>
-                <w:rFonts w:ascii="Arial" w:hAnsi="Arial" w:cs="Arial"/>
+                <w:lang w:val="es-US"/>
+              </w:rPr>
+            </w:pPr>
+            <w:r>
+              <w:rPr>
+                <w:rFonts w:ascii="Arial" w:hAnsi="Arial" w:cs="Arial"/>
+                <w:lang w:val="es-US"/>
+              </w:rPr>
+              <w:t>Agencia de promoción de CyT provincial (especificar)</w:t>
+            </w:r>
+          </w:p>
+          <w:p>
+            <w:pPr>
+              <w:autoSpaceDE w:val="0"/>
+              <w:autoSpaceDN w:val="0"/>
+              <w:adjustRightInd w:val="0"/>
+              <w:rPr>
+                <w:rFonts w:ascii="Arial" w:hAnsi="Arial" w:cs="Arial"/>
+                <w:lang w:val="es-US"/>
               </w:rPr>
             </w:pPr>
           </w:p>
@@ -2345,6 +2550,7 @@
               <w:adjustRightInd w:val="0"/>
               <w:rPr>
                 <w:rFonts w:ascii="Arial" w:hAnsi="Arial" w:cs="Arial"/>
+                <w:lang w:val="es-US"/>
               </w:rPr>
             </w:pPr>
           </w:p>
@@ -2360,6 +2566,7 @@
               <w:adjustRightInd w:val="0"/>
               <w:rPr>
                 <w:rFonts w:ascii="Arial" w:hAnsi="Arial" w:cs="Arial"/>
+                <w:lang w:val="es-US"/>
               </w:rPr>
             </w:pPr>
           </w:p>
@@ -2379,18 +2586,47 @@
                 <w:rFonts w:ascii="Arial" w:hAnsi="Arial" w:cs="Arial"/>
               </w:rPr>
             </w:pPr>
-            <w:r>
-              <w:rPr>
-                <w:rFonts w:ascii="Arial" w:hAnsi="Arial" w:cs="Arial"/>
-              </w:rPr>
-              <w:t xml:space="preserve">Organismo de cooperación internacional </w:t>
-            </w:r>
-            <w:r>
-              <w:rPr>
-                <w:rFonts w:ascii="Arial" w:hAnsi="Arial" w:cs="Arial"/>
-              </w:rPr>
-              <w:lastRenderedPageBreak/>
-              <w:t>(especificar)</w:t>
+            <w:proofErr w:type="spellStart"/>
+            <w:r>
+              <w:rPr>
+                <w:rFonts w:ascii="Arial" w:hAnsi="Arial" w:cs="Arial"/>
+              </w:rPr>
+              <w:t>Organismo</w:t>
+            </w:r>
+            <w:proofErr w:type="spellEnd"/>
+            <w:r>
+              <w:rPr>
+                <w:rFonts w:ascii="Arial" w:hAnsi="Arial" w:cs="Arial"/>
+              </w:rPr>
+              <w:t xml:space="preserve"> de </w:t>
+            </w:r>
+            <w:proofErr w:type="spellStart"/>
+            <w:r>
+              <w:rPr>
+                <w:rFonts w:ascii="Arial" w:hAnsi="Arial" w:cs="Arial"/>
+              </w:rPr>
+              <w:t>cooperación</w:t>
+            </w:r>
+            <w:proofErr w:type="spellEnd"/>
+            <w:r>
+              <w:rPr>
+                <w:rFonts w:ascii="Arial" w:hAnsi="Arial" w:cs="Arial"/>
+              </w:rPr>
+              <w:t xml:space="preserve"> </w:t>
+            </w:r>
+            <w:proofErr w:type="spellStart"/>
+            <w:r>
+              <w:rPr>
+                <w:rFonts w:ascii="Arial" w:hAnsi="Arial" w:cs="Arial"/>
+              </w:rPr>
+              <w:t>internacional</w:t>
+            </w:r>
+            <w:proofErr w:type="spellEnd"/>
+            <w:r>
+              <w:rPr>
+                <w:rFonts w:ascii="Arial" w:hAnsi="Arial" w:cs="Arial"/>
+              </w:rPr>
+              <w:t xml:space="preserve"> (especificar)</w:t>
             </w:r>
           </w:p>
           <w:p>
@@ -2453,7 +2689,6 @@
               <w:rPr>
                 <w:rFonts w:ascii="Arial" w:hAnsi="Arial" w:cs="Arial"/>
               </w:rPr>
-              <w:lastRenderedPageBreak/>
               <w:t>Empresas (especificar)</w:t>
             </w:r>
           </w:p>
@@ -2807,6 +3042,7 @@
           <w:rFonts w:ascii="Arial" w:hAnsi="Arial" w:cs="Arial"/>
           <w:b/>
           <w:bCs/>
+          <w:lang w:val="es-US"/>
         </w:rPr>
       </w:pPr>
       <w:r>
@@ -2814,6 +3050,7 @@
           <w:rFonts w:ascii="Arial" w:hAnsi="Arial" w:cs="Arial"/>
           <w:b/>
           <w:bCs/>
+          <w:lang w:val="es-US"/>
         </w:rPr>
         <w:t>9. Principales resultados de la investigación de los últimos 5 años</w:t>
       </w:r>
@@ -2825,11 +3062,13 @@
         <w:adjustRightInd w:val="0"/>
         <w:rPr>
           <w:rFonts w:ascii="Arial" w:hAnsi="Arial" w:cs="Arial"/>
-        </w:rPr>
-      </w:pPr>
-      <w:r>
-        <w:rPr>
-          <w:rFonts w:ascii="Arial" w:hAnsi="Arial" w:cs="Arial"/>
+          <w:lang w:val="es-US"/>
+        </w:rPr>
+      </w:pPr>
+      <w:r>
+        <w:rPr>
+          <w:rFonts w:ascii="Arial" w:hAnsi="Arial" w:cs="Arial"/>
+          <w:lang w:val="es-US"/>
         </w:rPr>
         <w:t>Completar los siguientes cuadros con las publicaciones mencionadas a continuación.</w:t>
       </w:r>
@@ -4292,11 +4531,13 @@
         <w:adjustRightInd w:val="0"/>
         <w:rPr>
           <w:rFonts w:ascii="Arial" w:hAnsi="Arial" w:cs="Arial"/>
-        </w:rPr>
-      </w:pPr>
-      <w:r>
-        <w:rPr>
-          <w:rFonts w:ascii="Arial" w:hAnsi="Arial" w:cs="Arial"/>
+          <w:lang w:val="es-US"/>
+        </w:rPr>
+      </w:pPr>
+      <w:r>
+        <w:rPr>
+          <w:rFonts w:ascii="Arial" w:hAnsi="Arial" w:cs="Arial"/>
+          <w:lang w:val="es-US"/>
         </w:rPr>
         <w:t>9.4. Trabajos presentados a congresos y/o seminarios</w:t>
       </w:r>
@@ -4308,6 +4549,7 @@
         <w:adjustRightInd w:val="0"/>
         <w:rPr>
           <w:rFonts w:ascii="Arial" w:hAnsi="Arial" w:cs="Arial"/>
+          <w:lang w:val="es-US"/>
         </w:rPr>
       </w:pPr>
     </w:p>
@@ -4338,6 +4580,7 @@
                 <w:rFonts w:ascii="Arial" w:hAnsi="Arial" w:cs="Arial"/>
               </w:rPr>
             </w:pPr>
+            <w:proofErr w:type="spellStart"/>
             <w:r>
               <w:rPr>
                 <w:rFonts w:ascii="Arial" w:hAnsi="Arial" w:cs="Arial"/>
@@ -4346,6 +4589,7 @@
               </w:rPr>
               <w:t>Autores</w:t>
             </w:r>
+            <w:proofErr w:type="spellEnd"/>
           </w:p>
         </w:tc>
         <w:tc>
@@ -5176,6 +5420,7 @@
         <w:adjustRightInd w:val="0"/>
         <w:rPr>
           <w:rFonts w:ascii="Arial" w:hAnsi="Arial" w:cs="Arial"/>
+          <w:lang w:val="es-US"/>
         </w:rPr>
       </w:pPr>
       <w:r>
@@ -5194,29 +5439,40 @@
         <w:rPr>
           <w:rFonts w:ascii="Arial" w:hAnsi="Arial" w:cs="Arial"/>
         </w:rPr>
-        <w:t>como patentes, derechos de autor, derechos de obtentor, etc. Y desarrollo que no pueden ser protegidos</w:t>
-      </w:r>
-      <w:r>
-        <w:rPr>
-          <w:rFonts w:ascii="Arial" w:hAnsi="Arial" w:cs="Arial"/>
+        <w:t xml:space="preserve">como patentes, derechos de autor, derechos de obtentor, etc. </w:t>
+      </w:r>
+      <w:r>
+        <w:rPr>
+          <w:rFonts w:ascii="Arial" w:hAnsi="Arial" w:cs="Arial"/>
+          <w:lang w:val="es-US"/>
+        </w:rPr>
+        <w:t>Y desarrollo que no pueden ser protegidos</w:t>
+      </w:r>
+      <w:r>
+        <w:rPr>
+          <w:rFonts w:ascii="Arial" w:hAnsi="Arial" w:cs="Arial"/>
+          <w:lang w:val="es-US"/>
         </w:rPr>
         <w:t xml:space="preserve"> </w:t>
       </w:r>
       <w:r>
         <w:rPr>
           <w:rFonts w:ascii="Arial" w:hAnsi="Arial" w:cs="Arial"/>
+          <w:lang w:val="es-US"/>
         </w:rPr>
         <w:t>por instrumentos de propiedad intelectual, como las tecnologías organizacionales y otros. Complete un</w:t>
       </w:r>
       <w:r>
         <w:rPr>
           <w:rFonts w:ascii="Arial" w:hAnsi="Arial" w:cs="Arial"/>
+          <w:lang w:val="es-US"/>
         </w:rPr>
         <w:t xml:space="preserve"> </w:t>
       </w:r>
       <w:r>
         <w:rPr>
           <w:rFonts w:ascii="Arial" w:hAnsi="Arial" w:cs="Arial"/>
+          <w:lang w:val="es-US"/>
         </w:rPr>
         <w:t>cuadro por cada uno de estos dos tipos de productos.</w:t>
       </w:r>
@@ -5228,23 +5484,52 @@
         <w:adjustRightInd w:val="0"/>
         <w:rPr>
           <w:rFonts w:ascii="Arial" w:hAnsi="Arial" w:cs="Arial"/>
-        </w:rPr>
-      </w:pPr>
-    </w:p>
-    <w:p>
-      <w:pPr>
-        <w:autoSpaceDE w:val="0"/>
-        <w:autoSpaceDN w:val="0"/>
-        <w:adjustRightInd w:val="0"/>
-        <w:rPr>
-          <w:rFonts w:ascii="Arial" w:hAnsi="Arial" w:cs="Arial"/>
-        </w:rPr>
-      </w:pPr>
-      <w:r>
-        <w:rPr>
-          <w:rFonts w:ascii="Arial" w:hAnsi="Arial" w:cs="Arial"/>
-        </w:rPr>
-        <w:t>a) Títulos de propiedad intelectual</w:t>
+          <w:lang w:val="es-US"/>
+        </w:rPr>
+      </w:pPr>
+    </w:p>
+    <w:p>
+      <w:pPr>
+        <w:autoSpaceDE w:val="0"/>
+        <w:autoSpaceDN w:val="0"/>
+        <w:adjustRightInd w:val="0"/>
+        <w:rPr>
+          <w:rFonts w:ascii="Arial" w:hAnsi="Arial" w:cs="Arial"/>
+        </w:rPr>
+      </w:pPr>
+      <w:r>
+        <w:rPr>
+          <w:rFonts w:ascii="Arial" w:hAnsi="Arial" w:cs="Arial"/>
+        </w:rPr>
+        <w:t xml:space="preserve">a) </w:t>
+      </w:r>
+      <w:proofErr w:type="spellStart"/>
+      <w:r>
+        <w:rPr>
+          <w:rFonts w:ascii="Arial" w:hAnsi="Arial" w:cs="Arial"/>
+        </w:rPr>
+        <w:t>Títulos</w:t>
+      </w:r>
+      <w:proofErr w:type="spellEnd"/>
+      <w:r>
+        <w:rPr>
+          <w:rFonts w:ascii="Arial" w:hAnsi="Arial" w:cs="Arial"/>
+        </w:rPr>
+        <w:t xml:space="preserve"> de </w:t>
+      </w:r>
+      <w:proofErr w:type="spellStart"/>
+      <w:r>
+        <w:rPr>
+          <w:rFonts w:ascii="Arial" w:hAnsi="Arial" w:cs="Arial"/>
+        </w:rPr>
+        <w:t>propiedad</w:t>
+      </w:r>
+      <w:proofErr w:type="spellEnd"/>
+      <w:r>
+        <w:rPr>
+          <w:rFonts w:ascii="Arial" w:hAnsi="Arial" w:cs="Arial"/>
+        </w:rPr>
+        <w:t xml:space="preserve"> intelectual</w:t>
       </w:r>
     </w:p>
     <w:p>
@@ -5627,11 +5912,13 @@
         <w:adjustRightInd w:val="0"/>
         <w:rPr>
           <w:rFonts w:ascii="Arial" w:hAnsi="Arial" w:cs="Arial"/>
-        </w:rPr>
-      </w:pPr>
-      <w:r>
-        <w:rPr>
-          <w:rFonts w:ascii="Arial" w:hAnsi="Arial" w:cs="Arial"/>
+          <w:lang w:val="es-US"/>
+        </w:rPr>
+      </w:pPr>
+      <w:r>
+        <w:rPr>
+          <w:rFonts w:ascii="Arial" w:hAnsi="Arial" w:cs="Arial"/>
+          <w:lang w:val="es-US"/>
         </w:rPr>
         <w:t>b) Otros desarrollos no pasibles de ser protegidos por títulos de propiedad intelectual</w:t>
       </w:r>
@@ -5645,6 +5932,7 @@
           <w:rFonts w:ascii="Arial" w:hAnsi="Arial" w:cs="Arial"/>
           <w:b/>
           <w:bCs/>
+          <w:lang w:val="es-US"/>
         </w:rPr>
       </w:pPr>
     </w:p>
@@ -5657,6 +5945,7 @@
           <w:rFonts w:ascii="Arial" w:hAnsi="Arial" w:cs="Arial"/>
           <w:b/>
           <w:bCs/>
+          <w:lang w:val="es-US"/>
         </w:rPr>
       </w:pPr>
     </w:p>
@@ -5686,6 +5975,7 @@
                 <w:bCs/>
               </w:rPr>
             </w:pPr>
+            <w:proofErr w:type="spellStart"/>
             <w:r>
               <w:rPr>
                 <w:rFonts w:ascii="Arial" w:hAnsi="Arial" w:cs="Arial"/>
@@ -5694,6 +5984,7 @@
               </w:rPr>
               <w:t>Producto</w:t>
             </w:r>
+            <w:proofErr w:type="spellEnd"/>
           </w:p>
         </w:tc>
         <w:tc>
@@ -5876,6 +6167,7 @@
           <w:rFonts w:ascii="Arial" w:hAnsi="Arial" w:cs="Arial"/>
           <w:b/>
           <w:bCs/>
+          <w:lang w:val="es-US"/>
         </w:rPr>
       </w:pPr>
       <w:r>
@@ -5883,6 +6175,7 @@
           <w:rFonts w:ascii="Arial" w:hAnsi="Arial" w:cs="Arial"/>
           <w:b/>
           <w:bCs/>
+          <w:lang w:val="es-US"/>
         </w:rPr>
         <w:t>11. Trabajos finales de graduación, tesis de grado y posgrado.</w:t>
       </w:r>
@@ -5894,23 +6187,27 @@
         <w:adjustRightInd w:val="0"/>
         <w:rPr>
           <w:rFonts w:ascii="Arial" w:hAnsi="Arial" w:cs="Arial"/>
-        </w:rPr>
-      </w:pPr>
-      <w:r>
-        <w:rPr>
-          <w:rFonts w:ascii="Arial" w:hAnsi="Arial" w:cs="Arial"/>
+          <w:lang w:val="es-US"/>
+        </w:rPr>
+      </w:pPr>
+      <w:r>
+        <w:rPr>
+          <w:rFonts w:ascii="Arial" w:hAnsi="Arial" w:cs="Arial"/>
+          <w:lang w:val="es-US"/>
         </w:rPr>
         <w:t>Completar un cuadro por cada uno de los trabajos generados en el marco del proyecto, en los últimos 5</w:t>
       </w:r>
       <w:r>
         <w:rPr>
           <w:rFonts w:ascii="Arial" w:hAnsi="Arial" w:cs="Arial"/>
+          <w:lang w:val="es-US"/>
         </w:rPr>
         <w:t xml:space="preserve"> </w:t>
       </w:r>
       <w:r>
         <w:rPr>
           <w:rFonts w:ascii="Arial" w:hAnsi="Arial" w:cs="Arial"/>
+          <w:lang w:val="es-US"/>
         </w:rPr>
         <w:t>años.</w:t>
       </w:r>
@@ -5922,16 +6219,18 @@
         <w:adjustRightInd w:val="0"/>
         <w:rPr>
           <w:rFonts w:ascii="Arial" w:hAnsi="Arial" w:cs="Arial"/>
-        </w:rPr>
-      </w:pPr>
-    </w:p>
-    <w:p>
-      <w:pPr>
-        <w:autoSpaceDE w:val="0"/>
-        <w:autoSpaceDN w:val="0"/>
-        <w:adjustRightInd w:val="0"/>
-        <w:rPr>
-          <w:rFonts w:ascii="Arial" w:hAnsi="Arial" w:cs="Arial"/>
+          <w:lang w:val="es-US"/>
+        </w:rPr>
+      </w:pPr>
+    </w:p>
+    <w:p>
+      <w:pPr>
+        <w:autoSpaceDE w:val="0"/>
+        <w:autoSpaceDN w:val="0"/>
+        <w:adjustRightInd w:val="0"/>
+        <w:rPr>
+          <w:rFonts w:ascii="Arial" w:hAnsi="Arial" w:cs="Arial"/>
+          <w:lang w:val="es-US"/>
         </w:rPr>
       </w:pPr>
     </w:p>
@@ -5961,6 +6260,7 @@
                 <w:rFonts w:ascii="Arial" w:hAnsi="Arial" w:cs="Arial"/>
               </w:rPr>
             </w:pPr>
+            <w:proofErr w:type="spellStart"/>
             <w:r>
               <w:rPr>
                 <w:rFonts w:ascii="Arial" w:hAnsi="Arial" w:cs="Arial"/>
@@ -5969,6 +6269,7 @@
               </w:rPr>
               <w:t>Autor</w:t>
             </w:r>
+            <w:proofErr w:type="spellEnd"/>
           </w:p>
         </w:tc>
         <w:tc>
@@ -6030,32 +6331,17 @@
                 <w:rFonts w:ascii="Arial" w:hAnsi="Arial" w:cs="Arial"/>
                 <w:b/>
                 <w:bCs/>
-              </w:rPr>
-            </w:pPr>
-            <w:r>
-              <w:rPr>
-                <w:rFonts w:ascii="Arial" w:hAnsi="Arial" w:cs="Arial"/>
-                <w:b/>
-                <w:bCs/>
-              </w:rPr>
-              <w:t>Lugar donde se encuentra</w:t>
-            </w:r>
-            <w:r>
-              <w:rPr>
-                <w:rFonts w:ascii="Arial" w:hAnsi="Arial" w:cs="Arial"/>
-                <w:b/>
-                <w:bCs/>
-              </w:rPr>
-              <w:t xml:space="preserve"> </w:t>
-            </w:r>
-            <w:r>
-              <w:rPr>
-                <w:rFonts w:ascii="Arial" w:hAnsi="Arial" w:cs="Arial"/>
-                <w:b/>
-                <w:bCs/>
-              </w:rPr>
-              <w:lastRenderedPageBreak/>
-              <w:t>disponible</w:t>
+                <w:lang w:val="es-US"/>
+              </w:rPr>
+            </w:pPr>
+            <w:r>
+              <w:rPr>
+                <w:rFonts w:ascii="Arial" w:hAnsi="Arial" w:cs="Arial"/>
+                <w:b/>
+                <w:bCs/>
+                <w:lang w:val="es-US"/>
+              </w:rPr>
+              <w:t>Lugar donde se encuentra disponible</w:t>
             </w:r>
           </w:p>
         </w:tc>
@@ -6072,6 +6358,7 @@
               <w:adjustRightInd w:val="0"/>
               <w:rPr>
                 <w:rFonts w:ascii="Arial" w:hAnsi="Arial" w:cs="Arial"/>
+                <w:lang w:val="es-US"/>
               </w:rPr>
             </w:pPr>
           </w:p>
@@ -6087,6 +6374,7 @@
               <w:adjustRightInd w:val="0"/>
               <w:rPr>
                 <w:rFonts w:ascii="Arial" w:hAnsi="Arial" w:cs="Arial"/>
+                <w:lang w:val="es-US"/>
               </w:rPr>
             </w:pPr>
           </w:p>
@@ -6102,6 +6390,7 @@
               <w:adjustRightInd w:val="0"/>
               <w:rPr>
                 <w:rFonts w:ascii="Arial" w:hAnsi="Arial" w:cs="Arial"/>
+                <w:lang w:val="es-US"/>
               </w:rPr>
             </w:pPr>
           </w:p>
@@ -6117,6 +6406,7 @@
               <w:adjustRightInd w:val="0"/>
               <w:rPr>
                 <w:rFonts w:ascii="Arial" w:hAnsi="Arial" w:cs="Arial"/>
+                <w:lang w:val="es-US"/>
               </w:rPr>
             </w:pPr>
           </w:p>
@@ -6134,6 +6424,7 @@
               <w:adjustRightInd w:val="0"/>
               <w:rPr>
                 <w:rFonts w:ascii="Arial" w:hAnsi="Arial" w:cs="Arial"/>
+                <w:lang w:val="es-US"/>
               </w:rPr>
             </w:pPr>
           </w:p>
@@ -6149,6 +6440,7 @@
               <w:adjustRightInd w:val="0"/>
               <w:rPr>
                 <w:rFonts w:ascii="Arial" w:hAnsi="Arial" w:cs="Arial"/>
+                <w:lang w:val="es-US"/>
               </w:rPr>
             </w:pPr>
           </w:p>
@@ -6164,6 +6456,7 @@
               <w:adjustRightInd w:val="0"/>
               <w:rPr>
                 <w:rFonts w:ascii="Arial" w:hAnsi="Arial" w:cs="Arial"/>
+                <w:lang w:val="es-US"/>
               </w:rPr>
             </w:pPr>
           </w:p>
@@ -6179,6 +6472,7 @@
               <w:adjustRightInd w:val="0"/>
               <w:rPr>
                 <w:rFonts w:ascii="Arial" w:hAnsi="Arial" w:cs="Arial"/>
+                <w:lang w:val="es-US"/>
               </w:rPr>
             </w:pPr>
           </w:p>
@@ -6196,6 +6490,7 @@
               <w:adjustRightInd w:val="0"/>
               <w:rPr>
                 <w:rFonts w:ascii="Arial" w:hAnsi="Arial" w:cs="Arial"/>
+                <w:lang w:val="es-US"/>
               </w:rPr>
             </w:pPr>
           </w:p>
@@ -6211,6 +6506,7 @@
               <w:adjustRightInd w:val="0"/>
               <w:rPr>
                 <w:rFonts w:ascii="Arial" w:hAnsi="Arial" w:cs="Arial"/>
+                <w:lang w:val="es-US"/>
               </w:rPr>
             </w:pPr>
           </w:p>
@@ -6226,6 +6522,7 @@
               <w:adjustRightInd w:val="0"/>
               <w:rPr>
                 <w:rFonts w:ascii="Arial" w:hAnsi="Arial" w:cs="Arial"/>
+                <w:lang w:val="es-US"/>
               </w:rPr>
             </w:pPr>
           </w:p>
@@ -6241,6 +6538,7 @@
               <w:adjustRightInd w:val="0"/>
               <w:rPr>
                 <w:rFonts w:ascii="Arial" w:hAnsi="Arial" w:cs="Arial"/>
+                <w:lang w:val="es-US"/>
               </w:rPr>
             </w:pPr>
           </w:p>
@@ -6258,6 +6556,7 @@
               <w:adjustRightInd w:val="0"/>
               <w:rPr>
                 <w:rFonts w:ascii="Arial" w:hAnsi="Arial" w:cs="Arial"/>
+                <w:lang w:val="es-US"/>
               </w:rPr>
             </w:pPr>
           </w:p>
@@ -6273,6 +6572,7 @@
               <w:adjustRightInd w:val="0"/>
               <w:rPr>
                 <w:rFonts w:ascii="Arial" w:hAnsi="Arial" w:cs="Arial"/>
+                <w:lang w:val="es-US"/>
               </w:rPr>
             </w:pPr>
           </w:p>
@@ -6288,6 +6588,7 @@
               <w:adjustRightInd w:val="0"/>
               <w:rPr>
                 <w:rFonts w:ascii="Arial" w:hAnsi="Arial" w:cs="Arial"/>
+                <w:lang w:val="es-US"/>
               </w:rPr>
             </w:pPr>
           </w:p>
@@ -6303,6 +6604,7 @@
               <w:adjustRightInd w:val="0"/>
               <w:rPr>
                 <w:rFonts w:ascii="Arial" w:hAnsi="Arial" w:cs="Arial"/>
+                <w:lang w:val="es-US"/>
               </w:rPr>
             </w:pPr>
           </w:p>
@@ -6320,6 +6622,7 @@
               <w:adjustRightInd w:val="0"/>
               <w:rPr>
                 <w:rFonts w:ascii="Arial" w:hAnsi="Arial" w:cs="Arial"/>
+                <w:lang w:val="es-US"/>
               </w:rPr>
             </w:pPr>
           </w:p>
@@ -6335,6 +6638,7 @@
               <w:adjustRightInd w:val="0"/>
               <w:rPr>
                 <w:rFonts w:ascii="Arial" w:hAnsi="Arial" w:cs="Arial"/>
+                <w:lang w:val="es-US"/>
               </w:rPr>
             </w:pPr>
           </w:p>
@@ -6350,6 +6654,7 @@
               <w:adjustRightInd w:val="0"/>
               <w:rPr>
                 <w:rFonts w:ascii="Arial" w:hAnsi="Arial" w:cs="Arial"/>
+                <w:lang w:val="es-US"/>
               </w:rPr>
             </w:pPr>
           </w:p>
@@ -6365,6 +6670,7 @@
               <w:adjustRightInd w:val="0"/>
               <w:rPr>
                 <w:rFonts w:ascii="Arial" w:hAnsi="Arial" w:cs="Arial"/>
+                <w:lang w:val="es-US"/>
               </w:rPr>
             </w:pPr>
           </w:p>
@@ -6378,16 +6684,18 @@
         <w:adjustRightInd w:val="0"/>
         <w:rPr>
           <w:rFonts w:ascii="Arial" w:hAnsi="Arial" w:cs="Arial"/>
-        </w:rPr>
-      </w:pPr>
-    </w:p>
-    <w:p>
-      <w:pPr>
-        <w:autoSpaceDE w:val="0"/>
-        <w:autoSpaceDN w:val="0"/>
-        <w:adjustRightInd w:val="0"/>
-        <w:rPr>
-          <w:rFonts w:ascii="Arial" w:hAnsi="Arial" w:cs="Arial"/>
+          <w:lang w:val="es-US"/>
+        </w:rPr>
+      </w:pPr>
+    </w:p>
+    <w:p>
+      <w:pPr>
+        <w:autoSpaceDE w:val="0"/>
+        <w:autoSpaceDN w:val="0"/>
+        <w:adjustRightInd w:val="0"/>
+        <w:rPr>
+          <w:rFonts w:ascii="Arial" w:hAnsi="Arial" w:cs="Arial"/>
+          <w:lang w:val="es-US"/>
         </w:rPr>
       </w:pPr>
     </w:p>
@@ -6400,6 +6708,7 @@
           <w:rFonts w:ascii="Arial" w:hAnsi="Arial" w:cs="Arial"/>
           <w:b/>
           <w:bCs/>
+          <w:lang w:val="es-US"/>
         </w:rPr>
       </w:pPr>
     </w:p>
@@ -6412,6 +6721,7 @@
           <w:rFonts w:ascii="Arial" w:hAnsi="Arial" w:cs="Arial"/>
           <w:b/>
           <w:bCs/>
+          <w:lang w:val="es-US"/>
         </w:rPr>
       </w:pPr>
       <w:r>
@@ -6419,6 +6729,7 @@
           <w:rFonts w:ascii="Arial" w:hAnsi="Arial" w:cs="Arial"/>
           <w:b/>
           <w:bCs/>
+          <w:lang w:val="es-US"/>
         </w:rPr>
         <w:t>12. Otra información</w:t>
       </w:r>
@@ -6438,6 +6749,7 @@
         <w:rPr>
           <w:rFonts w:ascii="Arial" w:hAnsi="Arial" w:cs="Arial"/>
           <w:bCs/>
+          <w:lang w:val="es-US"/>
         </w:rPr>
         <w:t xml:space="preserve">Este proyecto es </w:t>
       </w:r>
@@ -6445,6 +6757,7 @@
         <w:rPr>
           <w:rFonts w:ascii="Arial" w:hAnsi="Arial" w:cs="Arial"/>
           <w:bCs/>
+          <w:lang w:val="es-US"/>
         </w:rPr>
         <w:t>en la parte final de un trabajo de colaboración entre los investigadores</w:t>
       </w:r>
@@ -6452,6 +6765,7 @@
         <w:rPr>
           <w:rFonts w:ascii="Arial" w:hAnsi="Arial" w:cs="Arial"/>
           <w:bCs/>
+          <w:lang w:val="es-US"/>
         </w:rPr>
         <w:t xml:space="preserve">. </w:t>
       </w:r>
@@ -7520,7 +7834,7 @@
 </file>
 
 <file path=customXml/itemProps1.xml><?xml version="1.0" encoding="utf-8"?>
-<ds:datastoreItem xmlns:ds="http://schemas.openxmlformats.org/officeDocument/2006/customXml" ds:itemID="{C86022F5-F6BB-3D4F-983F-5C045DFDDEA8}">
+<ds:datastoreItem xmlns:ds="http://schemas.openxmlformats.org/officeDocument/2006/customXml" ds:itemID="{923C1143-F290-2F48-8F88-EFE6CFEB1D93}">
   <ds:schemaRefs>
     <ds:schemaRef ds:uri="http://schemas.openxmlformats.org/officeDocument/2006/bibliography"/>
   </ds:schemaRefs>

</xml_diff>